<commit_message>
Changed a couple lines in memo
Added things Thomas mentioned in his email, referring to beqz bnez and
slti
</commit_message>
<xml_diff>
--- a/Milestone 4 Memo.docx
+++ b/Milestone 4 Memo.docx
@@ -194,10 +194,52 @@
           <w:sz w:val="24"/>
           <w:szCs w:val="24"/>
         </w:rPr>
-        <w:t xml:space="preserve"> We have also began working on extras, including an RTL test simulator and an assembler/compiler, the latter of which is still in early development. As a whole, we feel as if we are running ahead of schedule, and we plan on remaining that way all the way through the end of the project. Staying 1-2 weeks ahead on everything seems to help catch errors and bugs sooner and fix them in plenty of time.</w:t>
+        <w:t xml:space="preserve"> </w:t>
+      </w:r>
+      <w:r>
+        <w:rPr>
+          <w:rFonts w:ascii="Times New Roman" w:hAnsi="Times New Roman" w:cs="Times New Roman"/>
+          <w:sz w:val="24"/>
+          <w:szCs w:val="24"/>
+        </w:rPr>
+        <w:t xml:space="preserve">We have also come across the fact that we have been referencing our branch if equal to zero and branch if not equal to zero commands as the wrong type, and they will need to be tweaked slightly to regain functionality. Our </w:t>
+      </w:r>
+      <w:proofErr w:type="spellStart"/>
+      <w:r>
+        <w:rPr>
+          <w:rFonts w:ascii="Times New Roman" w:hAnsi="Times New Roman" w:cs="Times New Roman"/>
+          <w:sz w:val="24"/>
+          <w:szCs w:val="24"/>
+        </w:rPr>
+        <w:t>slti</w:t>
+      </w:r>
+      <w:proofErr w:type="spellEnd"/>
+      <w:r>
+        <w:rPr>
+          <w:rFonts w:ascii="Times New Roman" w:hAnsi="Times New Roman" w:cs="Times New Roman"/>
+          <w:sz w:val="24"/>
+          <w:szCs w:val="24"/>
+        </w:rPr>
+        <w:t xml:space="preserve"> command will now be a pseudo-instruction due to the otherwise need for another controller path.</w:t>
+      </w:r>
+      <w:r>
+        <w:rPr>
+          <w:rFonts w:ascii="Times New Roman" w:hAnsi="Times New Roman" w:cs="Times New Roman"/>
+          <w:sz w:val="24"/>
+          <w:szCs w:val="24"/>
+        </w:rPr>
+        <w:t xml:space="preserve"> These problems will be fixed before the next milestone. </w:t>
       </w:r>
       <w:bookmarkStart w:id="0" w:name="_GoBack"/>
       <w:bookmarkEnd w:id="0"/>
+      <w:r>
+        <w:rPr>
+          <w:rFonts w:ascii="Times New Roman" w:hAnsi="Times New Roman" w:cs="Times New Roman"/>
+          <w:sz w:val="24"/>
+          <w:szCs w:val="24"/>
+        </w:rPr>
+        <w:t>We have also began working on extras, including an RTL test simulator and an assembler/compiler, the latter of which is still in early development. As a whole, we feel as if we are running ahead of schedule, and we plan on remaining that way all the way through the end of the project. Staying 1-2 weeks ahead on everything seems to help catch errors and bugs sooner and fix them in plenty of time.</w:t>
+      </w:r>
     </w:p>
     <w:sectPr>
       <w:pgSz w:w="12240" w:h="15840"/>

</xml_diff>